<commit_message>
feature layotu to two
</commit_message>
<xml_diff>
--- a/doc/Функционал.docx
+++ b/doc/Функционал.docx
@@ -184,13 +184,8 @@
         </w:rPr>
       </w:pPr>
     </w:p>
-    <w:p>
-      <w:pPr>
-        <w:rPr>
-          <w:lang w:val="en-US"/>
-        </w:rPr>
-      </w:pPr>
-    </w:p>
+    <w:p/>
+    <w:p/>
     <w:p>
       <w:pPr>
         <w:rPr>
@@ -201,9 +196,6 @@
     <w:p>
       <w:pPr>
         <w:pStyle w:val="1"/>
-        <w:rPr>
-          <w:lang w:val="en-US"/>
-        </w:rPr>
       </w:pPr>
       <w:r>
         <w:rPr>
@@ -214,95 +206,258 @@
       </w:r>
     </w:p>
     <w:p>
+      <w:r>
+        <w:t>Вопросы к Никите</w:t>
+      </w:r>
+    </w:p>
+    <w:p>
       <w:pPr>
         <w:pStyle w:val="2"/>
-        <w:rPr>
-          <w:lang w:val="en-US"/>
-        </w:rPr>
-      </w:pPr>
-      <w:proofErr w:type="spellStart"/>
+      </w:pPr>
       <w:r>
         <w:t>Webhosting</w:t>
       </w:r>
-      <w:proofErr w:type="spellEnd"/>
+    </w:p>
+    <w:p>
+      <w:pPr>
+        <w:pStyle w:val="a8"/>
+      </w:pPr>
+      <w:r>
+        <w:t>/web/hosting</w:t>
+      </w:r>
+    </w:p>
+    <w:p>
+      <w:pPr>
+        <w:pStyle w:val="a8"/>
+        <w:rPr>
+          <w:lang w:val="en-US"/>
+        </w:rPr>
+      </w:pPr>
+      <w:r>
+        <w:t>Заказ и покупка хостинга</w:t>
+      </w:r>
+    </w:p>
+    <w:p>
+      <w:pPr>
+        <w:pStyle w:val="a8"/>
+      </w:pPr>
+      <w:r>
+        <w:t>Продажная информация формируется в биллинге</w:t>
+      </w:r>
     </w:p>
     <w:p>
       <w:pPr>
         <w:pStyle w:val="2"/>
-        <w:rPr>
-          <w:lang w:val="en-US"/>
-        </w:rPr>
-      </w:pPr>
-      <w:proofErr w:type="spellStart"/>
-      <w:r>
-        <w:t>Domain</w:t>
-      </w:r>
-      <w:proofErr w:type="spellEnd"/>
-      <w:r>
+      </w:pPr>
+      <w:r>
+        <w:t>Domain names</w:t>
+      </w:r>
+    </w:p>
+    <w:p>
+      <w:pPr>
+        <w:pStyle w:val="a8"/>
+      </w:pPr>
+      <w:r>
+        <w:t>/web/domains</w:t>
+      </w:r>
+    </w:p>
+    <w:p>
+      <w:pPr>
+        <w:pStyle w:val="a8"/>
+      </w:pPr>
+      <w:r>
+        <w:t>Заказ и покупка домена</w:t>
+      </w:r>
+    </w:p>
+    <w:p>
+      <w:pPr>
+        <w:pStyle w:val="a8"/>
+      </w:pPr>
+      <w:r>
+        <w:t>Продажная информация формируется в биллинге</w:t>
+      </w:r>
+    </w:p>
+    <w:p>
+      <w:pPr>
+        <w:pStyle w:val="a8"/>
+        <w:rPr>
+          <w:lang w:val="en-US"/>
+        </w:rPr>
+      </w:pPr>
+      <w:r>
+        <w:t>Модуль</w:t>
+      </w:r>
+      <w:r>
+        <w:rPr>
+          <w:lang w:val="en-US"/>
+        </w:rPr>
+        <w:t xml:space="preserve"> в биллинг</w:t>
+      </w:r>
+      <w:r>
+        <w:t>е</w:t>
+      </w:r>
+      <w:r>
+        <w:rPr>
+          <w:lang w:val="en-US"/>
+        </w:rPr>
         <w:t xml:space="preserve"> </w:t>
       </w:r>
-      <w:proofErr w:type="spellStart"/>
-      <w:r>
-        <w:t>names</w:t>
-      </w:r>
-      <w:proofErr w:type="spellEnd"/>
+      <w:r>
+        <w:t>ADP</w:t>
+      </w:r>
+      <w:r>
+        <w:rPr>
+          <w:lang w:val="en-US"/>
+        </w:rPr>
+        <w:t>, RealTime</w:t>
+      </w:r>
     </w:p>
     <w:p>
       <w:pPr>
         <w:pStyle w:val="2"/>
-        <w:rPr>
-          <w:lang w:val="en-US"/>
-        </w:rPr>
-      </w:pPr>
-      <w:proofErr w:type="spellStart"/>
+      </w:pPr>
       <w:r>
         <w:t>SSL-certificates</w:t>
       </w:r>
-      <w:proofErr w:type="spellEnd"/>
+    </w:p>
+    <w:p>
+      <w:pPr>
+        <w:pStyle w:val="a8"/>
+      </w:pPr>
+      <w:r>
+        <w:t>/web/ssl</w:t>
+      </w:r>
+    </w:p>
+    <w:p>
+      <w:pPr>
+        <w:pStyle w:val="a8"/>
+      </w:pPr>
+      <w:r>
+        <w:t>Покупка сертификатов</w:t>
+      </w:r>
+    </w:p>
+    <w:p>
+      <w:pPr>
+        <w:pStyle w:val="a8"/>
+      </w:pPr>
+      <w:r>
+        <w:t>Вопрос открытый к Александру</w:t>
+      </w:r>
     </w:p>
     <w:p>
       <w:pPr>
         <w:pStyle w:val="2"/>
-        <w:rPr>
-          <w:lang w:val="en-US"/>
-        </w:rPr>
-      </w:pPr>
-      <w:proofErr w:type="spellStart"/>
-      <w:r>
-        <w:t>Container</w:t>
-      </w:r>
-      <w:proofErr w:type="spellEnd"/>
-      <w:r>
-        <w:t xml:space="preserve"> VPS</w:t>
-      </w:r>
-    </w:p>
-    <w:p>
-      <w:pPr>
-        <w:rPr>
-          <w:lang w:val="en-US"/>
-        </w:rPr>
-      </w:pPr>
-    </w:p>
-    <w:p>
-      <w:pPr>
-        <w:rPr>
-          <w:lang w:val="en-US"/>
-        </w:rPr>
-      </w:pPr>
-    </w:p>
-    <w:p>
-      <w:pPr>
-        <w:rPr>
-          <w:lang w:val="en-US"/>
-        </w:rPr>
-      </w:pPr>
-    </w:p>
-    <w:p>
-      <w:pPr>
-        <w:rPr>
-          <w:lang w:val="en-US"/>
-        </w:rPr>
-      </w:pPr>
+      </w:pPr>
+      <w:r>
+        <w:t>Container VPS</w:t>
+      </w:r>
+    </w:p>
+    <w:tbl>
+      <w:tblPr>
+        <w:tblW w:w="5000" w:type="pct"/>
+        <w:tblCellSpacing w:w="7" w:type="dxa"/>
+        <w:tblCellMar>
+          <w:left w:w="0" w:type="dxa"/>
+          <w:right w:w="0" w:type="dxa"/>
+        </w:tblCellMar>
+        <w:tblLook w:val="04A0"/>
+      </w:tblPr>
+      <w:tblGrid>
+        <w:gridCol w:w="65"/>
+        <w:gridCol w:w="10429"/>
+      </w:tblGrid>
+      <w:tr>
+        <w:trPr>
+          <w:tblCellSpacing w:w="7" w:type="dxa"/>
+        </w:trPr>
+        <w:tc>
+          <w:tcPr>
+            <w:tcW w:w="0" w:type="auto"/>
+            <w:vAlign w:val="center"/>
+            <w:hideMark/>
+          </w:tcPr>
+          <w:p>
+            <w:pPr>
+              <w:spacing w:after="0" w:line="240" w:lineRule="auto"/>
+              <w:rPr>
+                <w:rFonts w:ascii="Times New Roman" w:eastAsia="Times New Roman" w:hAnsi="Times New Roman" w:cs="Times New Roman"/>
+                <w:sz w:val="24"/>
+                <w:szCs w:val="24"/>
+                <w:lang w:eastAsia="ru-RU"/>
+              </w:rPr>
+            </w:pPr>
+          </w:p>
+        </w:tc>
+        <w:tc>
+          <w:tcPr>
+            <w:tcW w:w="0" w:type="auto"/>
+            <w:vAlign w:val="center"/>
+            <w:hideMark/>
+          </w:tcPr>
+          <w:p>
+            <w:pPr>
+              <w:spacing w:after="0" w:line="240" w:lineRule="auto"/>
+              <w:rPr>
+                <w:rFonts w:ascii="Times New Roman" w:eastAsia="Times New Roman" w:hAnsi="Times New Roman" w:cs="Times New Roman"/>
+                <w:sz w:val="24"/>
+                <w:szCs w:val="24"/>
+                <w:lang w:eastAsia="ru-RU"/>
+              </w:rPr>
+            </w:pPr>
+            <w:r>
+              <w:rPr>
+                <w:rFonts w:ascii="Times New Roman" w:eastAsia="Times New Roman" w:hAnsi="Times New Roman" w:cs="Times New Roman"/>
+                <w:sz w:val="24"/>
+                <w:szCs w:val="24"/>
+                <w:lang w:eastAsia="ru-RU"/>
+              </w:rPr>
+              <w:t xml:space="preserve">/web/container </w:t>
+            </w:r>
+          </w:p>
+        </w:tc>
+      </w:tr>
+    </w:tbl>
+    <w:p>
+      <w:pPr>
+        <w:pStyle w:val="a8"/>
+      </w:pPr>
+      <w:r>
+        <w:t xml:space="preserve">Редирект на раздел : </w:t>
+      </w:r>
+    </w:p>
+    <w:p>
+      <w:pPr>
+        <w:pStyle w:val="a8"/>
+      </w:pPr>
+      <w:r>
+        <w:t>/cloud/vps</w:t>
+      </w:r>
+      <w:r>
+        <w:t xml:space="preserve"> (п </w:t>
+      </w:r>
+      <w:hyperlink w:anchor="_Container_VPS" w:history="1">
+        <w:r>
+          <w:rPr>
+            <w:rStyle w:val="a9"/>
+          </w:rPr>
+          <w:t>3</w:t>
+        </w:r>
+        <w:r>
+          <w:rPr>
+            <w:rStyle w:val="a9"/>
+          </w:rPr>
+          <w:t>.</w:t>
+        </w:r>
+        <w:r>
+          <w:rPr>
+            <w:rStyle w:val="a9"/>
+          </w:rPr>
+          <w:t>1</w:t>
+        </w:r>
+      </w:hyperlink>
+      <w:r>
+        <w:t>)</w:t>
+      </w:r>
     </w:p>
     <w:p>
       <w:pPr>
@@ -445,23 +600,81 @@
     <w:p>
       <w:pPr>
         <w:pStyle w:val="2"/>
-        <w:rPr>
-          <w:lang w:val="en-US"/>
-        </w:rPr>
-      </w:pPr>
-      <w:proofErr w:type="spellStart"/>
-      <w:r>
-        <w:t>Dedicated</w:t>
-      </w:r>
-      <w:proofErr w:type="spellEnd"/>
-      <w:r>
-        <w:t xml:space="preserve"> </w:t>
-      </w:r>
-      <w:proofErr w:type="spellStart"/>
-      <w:r>
-        <w:t>servers</w:t>
-      </w:r>
-      <w:proofErr w:type="spellEnd"/>
+      </w:pPr>
+      <w:r>
+        <w:t>Dedicated servers</w:t>
+      </w:r>
+    </w:p>
+    <w:tbl>
+      <w:tblPr>
+        <w:tblW w:w="5000" w:type="pct"/>
+        <w:tblCellSpacing w:w="7" w:type="dxa"/>
+        <w:tblCellMar>
+          <w:left w:w="0" w:type="dxa"/>
+          <w:right w:w="0" w:type="dxa"/>
+        </w:tblCellMar>
+        <w:tblLook w:val="04A0"/>
+      </w:tblPr>
+      <w:tblGrid>
+        <w:gridCol w:w="58"/>
+        <w:gridCol w:w="10436"/>
+      </w:tblGrid>
+      <w:tr>
+        <w:trPr>
+          <w:tblCellSpacing w:w="7" w:type="dxa"/>
+        </w:trPr>
+        <w:tc>
+          <w:tcPr>
+            <w:tcW w:w="0" w:type="auto"/>
+            <w:vAlign w:val="center"/>
+            <w:hideMark/>
+          </w:tcPr>
+          <w:p>
+            <w:pPr>
+              <w:pStyle w:val="a8"/>
+            </w:pPr>
+          </w:p>
+        </w:tc>
+        <w:tc>
+          <w:tcPr>
+            <w:tcW w:w="0" w:type="auto"/>
+            <w:vAlign w:val="center"/>
+            <w:hideMark/>
+          </w:tcPr>
+          <w:p>
+            <w:pPr>
+              <w:pStyle w:val="a8"/>
+            </w:pPr>
+            <w:r>
+              <w:t xml:space="preserve">/dedicated/service </w:t>
+            </w:r>
+          </w:p>
+        </w:tc>
+      </w:tr>
+    </w:tbl>
+    <w:p>
+      <w:pPr>
+        <w:pStyle w:val="a8"/>
+      </w:pPr>
+      <w:r>
+        <w:t>Полный к</w:t>
+      </w:r>
+      <w:r>
+        <w:t>алькулятор</w:t>
+      </w:r>
+      <w:r>
+        <w:t xml:space="preserve"> Dedicated серверов</w:t>
+      </w:r>
+    </w:p>
+    <w:p>
+      <w:pPr>
+        <w:pStyle w:val="a8"/>
+      </w:pPr>
+    </w:p>
+    <w:p>
+      <w:pPr>
+        <w:pStyle w:val="a8"/>
+      </w:pPr>
     </w:p>
     <w:p>
       <w:pPr>
@@ -470,85 +683,76 @@
           <w:lang w:val="en-US"/>
         </w:rPr>
       </w:pPr>
+      <w:bookmarkStart w:id="0" w:name="_VDS"/>
+      <w:bookmarkEnd w:id="0"/>
       <w:r>
         <w:t>VDS</w:t>
       </w:r>
     </w:p>
     <w:p>
       <w:pPr>
+        <w:pStyle w:val="a8"/>
+        <w:rPr>
+          <w:lang w:val="en-US"/>
+        </w:rPr>
+      </w:pPr>
+      <w:r>
+        <w:t>/dedicated/vds</w:t>
+      </w:r>
+    </w:p>
+    <w:p>
+      <w:pPr>
+        <w:pStyle w:val="a8"/>
+      </w:pPr>
+      <w:r>
+        <w:t xml:space="preserve">Редирект на раздел : </w:t>
+      </w:r>
+    </w:p>
+    <w:p>
+      <w:pPr>
+        <w:pStyle w:val="a8"/>
+      </w:pPr>
+      <w:r>
+        <w:t>/cloud/vds</w:t>
+      </w:r>
+      <w:r>
+        <w:t xml:space="preserve">  (п </w:t>
+      </w:r>
+      <w:hyperlink w:anchor="_Cloud_VDS" w:history="1">
+        <w:r>
+          <w:rPr>
+            <w:rStyle w:val="a9"/>
+          </w:rPr>
+          <w:t>3.</w:t>
+        </w:r>
+        <w:r>
+          <w:rPr>
+            <w:rStyle w:val="a9"/>
+          </w:rPr>
+          <w:t>3</w:t>
+        </w:r>
+      </w:hyperlink>
+      <w:r>
+        <w:t>)</w:t>
+      </w:r>
+    </w:p>
+    <w:p>
+      <w:pPr>
+        <w:rPr>
+          <w:lang w:val="en-US"/>
+        </w:rPr>
+      </w:pPr>
+    </w:p>
+    <w:p>
+      <w:pPr>
         <w:pStyle w:val="2"/>
         <w:rPr>
           <w:lang w:val="en-US"/>
         </w:rPr>
       </w:pPr>
-      <w:proofErr w:type="spellStart"/>
       <w:r>
         <w:t>Sale</w:t>
       </w:r>
-      <w:proofErr w:type="spellEnd"/>
-    </w:p>
-    <w:p>
-      <w:pPr>
-        <w:rPr>
-          <w:lang w:val="en-US"/>
-        </w:rPr>
-      </w:pPr>
-    </w:p>
-    <w:p>
-      <w:pPr>
-        <w:rPr>
-          <w:lang w:val="en-US"/>
-        </w:rPr>
-      </w:pPr>
-    </w:p>
-    <w:p>
-      <w:pPr>
-        <w:rPr>
-          <w:lang w:val="en-US"/>
-        </w:rPr>
-      </w:pPr>
-    </w:p>
-    <w:p>
-      <w:pPr>
-        <w:rPr>
-          <w:lang w:val="en-US"/>
-        </w:rPr>
-      </w:pPr>
-    </w:p>
-    <w:p>
-      <w:pPr>
-        <w:rPr>
-          <w:lang w:val="en-US"/>
-        </w:rPr>
-      </w:pPr>
-    </w:p>
-    <w:p>
-      <w:pPr>
-        <w:rPr>
-          <w:lang w:val="en-US"/>
-        </w:rPr>
-      </w:pPr>
-    </w:p>
-    <w:p>
-      <w:pPr>
-        <w:rPr>
-          <w:lang w:val="en-US"/>
-        </w:rPr>
-      </w:pPr>
-    </w:p>
-    <w:p>
-      <w:pPr>
-        <w:rPr>
-          <w:lang w:val="en-US"/>
-        </w:rPr>
-      </w:pPr>
-    </w:p>
-    <w:p>
-      <w:pPr>
-        <w:rPr>
-          <w:lang w:val="en-US"/>
-        </w:rPr>
-      </w:pPr>
     </w:p>
     <w:p>
       <w:pPr>
@@ -651,68 +855,165 @@
     <w:p>
       <w:pPr>
         <w:pStyle w:val="1"/>
-        <w:rPr>
-          <w:lang w:val="en-US"/>
-        </w:rPr>
-      </w:pPr>
+      </w:pPr>
+      <w:r>
+        <w:t>CLOUD</w:t>
+      </w:r>
+    </w:p>
+    <w:p>
+      <w:r>
+        <w:t>Вопросы к Сергею</w:t>
+      </w:r>
+    </w:p>
+    <w:p>
+      <w:pPr>
+        <w:pStyle w:val="2"/>
+        <w:rPr>
+          <w:lang w:val="en-US"/>
+        </w:rPr>
+      </w:pPr>
+      <w:bookmarkStart w:id="1" w:name="_Container_VPS"/>
+      <w:bookmarkEnd w:id="1"/>
+      <w:r>
+        <w:t>Container VPS</w:t>
+      </w:r>
+    </w:p>
+    <w:p>
+      <w:pPr>
+        <w:pStyle w:val="a8"/>
+        <w:rPr>
+          <w:lang w:val="en-US"/>
+        </w:rPr>
+      </w:pPr>
+      <w:r>
+        <w:rPr>
+          <w:lang w:val="en-US"/>
+        </w:rPr>
+        <w:t>/cloud/vps</w:t>
+      </w:r>
+    </w:p>
+    <w:p>
+      <w:pPr>
+        <w:pStyle w:val="a8"/>
+        <w:rPr>
+          <w:lang w:val="en-US"/>
+        </w:rPr>
+      </w:pPr>
+      <w:r>
+        <w:rPr>
+          <w:lang w:val="en-US"/>
+        </w:rPr>
+        <w:t>Proxmox</w:t>
+      </w:r>
+    </w:p>
+    <w:p>
+      <w:pPr>
+        <w:pStyle w:val="a8"/>
+      </w:pPr>
+      <w:r>
+        <w:t>Сформированные ранее продажные позиции по вертуализации.</w:t>
+      </w:r>
+    </w:p>
+    <w:p>
+      <w:pPr>
+        <w:pStyle w:val="a8"/>
+      </w:pPr>
+      <w:r>
+        <w:t>Формирование продажных позиций со стороны инвентори менеджерами компании</w:t>
+      </w:r>
+    </w:p>
+    <w:p>
+      <w:pPr>
+        <w:pStyle w:val="2"/>
+        <w:rPr>
+          <w:lang w:val="en-US"/>
+        </w:rPr>
+      </w:pPr>
+      <w:r>
+        <w:t>Managed cloud</w:t>
+      </w:r>
+    </w:p>
+    <w:p>
+      <w:pPr>
+        <w:pStyle w:val="a8"/>
+      </w:pPr>
+      <w:r>
+        <w:rPr>
+          <w:lang w:val="en-US"/>
+        </w:rPr>
+        <w:t>/cloud/manager</w:t>
+      </w:r>
+    </w:p>
+    <w:p>
+      <w:pPr>
+        <w:pStyle w:val="a8"/>
+        <w:rPr>
+          <w:lang w:val="en-US"/>
+        </w:rPr>
+      </w:pPr>
+      <w:r>
+        <w:rPr>
+          <w:lang w:val="en-US"/>
+        </w:rPr>
+        <w:t>Proxmox</w:t>
+      </w:r>
+    </w:p>
+    <w:p>
+      <w:pPr>
+        <w:pStyle w:val="2"/>
+      </w:pPr>
+      <w:bookmarkStart w:id="2" w:name="_Cloud_VDS"/>
+      <w:bookmarkEnd w:id="2"/>
       <w:r>
         <w:lastRenderedPageBreak/>
-        <w:t>CLOUD</w:t>
-      </w:r>
-    </w:p>
-    <w:p>
-      <w:pPr>
-        <w:pStyle w:val="2"/>
-        <w:rPr>
-          <w:lang w:val="en-US"/>
-        </w:rPr>
-      </w:pPr>
-      <w:proofErr w:type="spellStart"/>
-      <w:r>
-        <w:t>Container</w:t>
-      </w:r>
-      <w:proofErr w:type="spellEnd"/>
-      <w:r>
-        <w:t xml:space="preserve"> VPS</w:t>
-      </w:r>
-    </w:p>
-    <w:p>
-      <w:pPr>
-        <w:pStyle w:val="2"/>
-        <w:rPr>
-          <w:lang w:val="en-US"/>
-        </w:rPr>
-      </w:pPr>
-      <w:proofErr w:type="spellStart"/>
-      <w:r>
-        <w:t>Managed</w:t>
-      </w:r>
-      <w:proofErr w:type="spellEnd"/>
-      <w:r>
-        <w:t xml:space="preserve"> </w:t>
-      </w:r>
-      <w:proofErr w:type="spellStart"/>
-      <w:r>
-        <w:t>cloud</w:t>
-      </w:r>
-      <w:proofErr w:type="spellEnd"/>
-    </w:p>
-    <w:p>
-      <w:pPr>
-        <w:pStyle w:val="2"/>
-        <w:rPr>
-          <w:lang w:val="en-US"/>
-        </w:rPr>
-      </w:pPr>
-      <w:proofErr w:type="spellStart"/>
-      <w:r>
-        <w:t>Cloud</w:t>
-      </w:r>
-      <w:proofErr w:type="spellEnd"/>
-      <w:r>
-        <w:t xml:space="preserve"> VDS</w:t>
-      </w:r>
-    </w:p>
+        <w:t>Cloud VDS</w:t>
+      </w:r>
+    </w:p>
+    <w:p>
+      <w:pPr>
+        <w:pStyle w:val="a8"/>
+        <w:rPr>
+          <w:lang w:val="en-US"/>
+        </w:rPr>
+      </w:pPr>
+      <w:r>
+        <w:rPr>
+          <w:lang w:val="en-US"/>
+        </w:rPr>
+        <w:t>Proxmox</w:t>
+      </w:r>
+    </w:p>
+    <w:p>
+      <w:pPr>
+        <w:pStyle w:val="a8"/>
+        <w:rPr>
+          <w:lang w:val="en-US"/>
+        </w:rPr>
+      </w:pPr>
+      <w:r>
+        <w:rPr>
+          <w:lang w:val="en-US"/>
+        </w:rPr>
+        <w:t>/cloud/vds</w:t>
+      </w:r>
+    </w:p>
+    <w:p>
+      <w:pPr>
+        <w:pStyle w:val="a8"/>
+      </w:pPr>
+      <w:r>
+        <w:t>Калькулятор для формирования продажных позиций по вертуализации.</w:t>
+      </w:r>
+    </w:p>
+    <w:p>
+      <w:pPr>
+        <w:pStyle w:val="a8"/>
+      </w:pPr>
+      <w:r>
+        <w:t>Для клиентов</w:t>
+      </w:r>
+    </w:p>
+    <w:p/>
     <w:p>
       <w:pPr>
         <w:rPr>
@@ -864,27 +1165,9 @@
           <w:lang w:val="en-US"/>
         </w:rPr>
       </w:pPr>
-      <w:proofErr w:type="spellStart"/>
-      <w:r>
-        <w:t>Secure</w:t>
-      </w:r>
-      <w:proofErr w:type="spellEnd"/>
-      <w:r>
-        <w:t xml:space="preserve"> </w:t>
-      </w:r>
-      <w:proofErr w:type="spellStart"/>
-      <w:r>
-        <w:t>e-mail</w:t>
-      </w:r>
-      <w:proofErr w:type="spellEnd"/>
-      <w:r>
-        <w:t xml:space="preserve"> </w:t>
-      </w:r>
-      <w:proofErr w:type="spellStart"/>
-      <w:r>
-        <w:t>service</w:t>
-      </w:r>
-      <w:proofErr w:type="spellEnd"/>
+      <w:r>
+        <w:t>Secure e-mail service</w:t>
+      </w:r>
     </w:p>
     <w:p>
       <w:pPr>
@@ -893,19 +1176,9 @@
           <w:lang w:val="en-US"/>
         </w:rPr>
       </w:pPr>
-      <w:proofErr w:type="spellStart"/>
-      <w:r>
-        <w:t>DDoS</w:t>
-      </w:r>
-      <w:proofErr w:type="spellEnd"/>
-      <w:r>
-        <w:t xml:space="preserve"> </w:t>
-      </w:r>
-      <w:proofErr w:type="spellStart"/>
-      <w:r>
-        <w:t>protection</w:t>
-      </w:r>
-      <w:proofErr w:type="spellEnd"/>
+      <w:r>
+        <w:t>DDoS protection</w:t>
+      </w:r>
     </w:p>
     <w:p>
       <w:pPr>
@@ -914,11 +1187,9 @@
           <w:lang w:val="en-US"/>
         </w:rPr>
       </w:pPr>
-      <w:proofErr w:type="spellStart"/>
       <w:r>
         <w:t>Software-as-a-Service</w:t>
       </w:r>
-      <w:proofErr w:type="spellEnd"/>
     </w:p>
     <w:p>
       <w:pPr>
@@ -927,19 +1198,9 @@
           <w:lang w:val="en-US"/>
         </w:rPr>
       </w:pPr>
-      <w:proofErr w:type="spellStart"/>
-      <w:r>
-        <w:t>Load</w:t>
-      </w:r>
-      <w:proofErr w:type="spellEnd"/>
-      <w:r>
-        <w:t xml:space="preserve"> </w:t>
-      </w:r>
-      <w:proofErr w:type="spellStart"/>
-      <w:r>
-        <w:t>balancing</w:t>
-      </w:r>
-      <w:proofErr w:type="spellEnd"/>
+      <w:r>
+        <w:t>Load balancing</w:t>
+      </w:r>
     </w:p>
     <w:p>
       <w:pPr>
@@ -959,27 +1220,9 @@
           <w:lang w:val="en-US"/>
         </w:rPr>
       </w:pPr>
-      <w:proofErr w:type="spellStart"/>
-      <w:r>
-        <w:t>Satellite</w:t>
-      </w:r>
-      <w:proofErr w:type="spellEnd"/>
-      <w:r>
-        <w:t xml:space="preserve"> </w:t>
-      </w:r>
-      <w:proofErr w:type="spellStart"/>
-      <w:r>
-        <w:t>dish</w:t>
-      </w:r>
-      <w:proofErr w:type="spellEnd"/>
-      <w:r>
-        <w:t xml:space="preserve"> </w:t>
-      </w:r>
-      <w:proofErr w:type="spellStart"/>
-      <w:r>
-        <w:t>hosting</w:t>
-      </w:r>
-      <w:proofErr w:type="spellEnd"/>
+      <w:r>
+        <w:t>Satellite dish hosting</w:t>
+      </w:r>
     </w:p>
     <w:p>
       <w:pPr>
@@ -988,11 +1231,9 @@
           <w:lang w:val="en-US"/>
         </w:rPr>
       </w:pPr>
-      <w:proofErr w:type="spellStart"/>
       <w:r>
         <w:t>Colocation</w:t>
       </w:r>
-      <w:proofErr w:type="spellEnd"/>
     </w:p>
     <w:p>
       <w:pPr>
@@ -1001,27 +1242,9 @@
           <w:lang w:val="en-US"/>
         </w:rPr>
       </w:pPr>
-      <w:proofErr w:type="spellStart"/>
-      <w:r>
-        <w:t>Service</w:t>
-      </w:r>
-      <w:proofErr w:type="spellEnd"/>
-      <w:r>
-        <w:t xml:space="preserve"> </w:t>
-      </w:r>
-      <w:proofErr w:type="spellStart"/>
-      <w:r>
-        <w:t>in</w:t>
-      </w:r>
-      <w:proofErr w:type="spellEnd"/>
-      <w:r>
-        <w:t xml:space="preserve"> </w:t>
-      </w:r>
-      <w:proofErr w:type="spellStart"/>
-      <w:r>
-        <w:t>Russia</w:t>
-      </w:r>
-      <w:proofErr w:type="spellEnd"/>
+      <w:r>
+        <w:t>Service in Russia</w:t>
+      </w:r>
     </w:p>
     <w:p>
       <w:pPr>
@@ -1187,24 +1410,17 @@
       </w:r>
     </w:p>
     <w:p>
-      <w:proofErr w:type="spellStart"/>
-      <w:r>
-        <w:t>Редирект</w:t>
-      </w:r>
-      <w:proofErr w:type="spellEnd"/>
-      <w:r>
-        <w:t xml:space="preserve"> на 5.1</w:t>
+      <w:r>
+        <w:t>Редирект на 5.1</w:t>
       </w:r>
     </w:p>
     <w:p>
       <w:pPr>
         <w:pStyle w:val="2"/>
       </w:pPr>
-      <w:proofErr w:type="spellStart"/>
       <w:r>
         <w:t>About</w:t>
       </w:r>
-      <w:proofErr w:type="spellEnd"/>
     </w:p>
     <w:p>
       <w:pPr>
@@ -1219,39 +1435,7 @@
         <w:pStyle w:val="a8"/>
       </w:pPr>
       <w:r>
-        <w:t xml:space="preserve">Отображение </w:t>
-      </w:r>
-      <w:proofErr w:type="gramStart"/>
-      <w:r>
-        <w:t>информационного</w:t>
-      </w:r>
-      <w:proofErr w:type="gramEnd"/>
-      <w:r>
-        <w:t xml:space="preserve"> </w:t>
-      </w:r>
-      <w:proofErr w:type="spellStart"/>
-      <w:r>
-        <w:t>контента</w:t>
-      </w:r>
-      <w:proofErr w:type="spellEnd"/>
-      <w:r>
-        <w:t xml:space="preserve"> страницы (</w:t>
-      </w:r>
-      <w:proofErr w:type="spellStart"/>
-      <w:r>
-        <w:t>контента</w:t>
-      </w:r>
-      <w:proofErr w:type="spellEnd"/>
-      <w:r>
-        <w:t xml:space="preserve"> и </w:t>
-      </w:r>
-      <w:proofErr w:type="spellStart"/>
-      <w:r>
-        <w:t>контент</w:t>
-      </w:r>
-      <w:proofErr w:type="spellEnd"/>
-      <w:r>
-        <w:t xml:space="preserve"> блоков страницы)</w:t>
+        <w:t>Отображение информационного контента страницы (контента и контент блоков страницы)</w:t>
       </w:r>
     </w:p>
     <w:p>
@@ -1264,37 +1448,26 @@
         </w:rPr>
         <w:t>Таблицы</w:t>
       </w:r>
-      <w:proofErr w:type="gramStart"/>
-      <w:r>
-        <w:t xml:space="preserve"> :</w:t>
-      </w:r>
-      <w:proofErr w:type="gramEnd"/>
-      <w:r>
-        <w:t xml:space="preserve"> </w:t>
-      </w:r>
-      <w:proofErr w:type="spellStart"/>
+      <w:r>
+        <w:t xml:space="preserve"> : </w:t>
+      </w:r>
       <w:r>
         <w:t>Content</w:t>
       </w:r>
-      <w:proofErr w:type="spellEnd"/>
       <w:r>
         <w:t xml:space="preserve">, </w:t>
       </w:r>
-      <w:proofErr w:type="spellStart"/>
       <w:r>
         <w:t>ContentBlock</w:t>
       </w:r>
-      <w:proofErr w:type="spellEnd"/>
     </w:p>
     <w:p>
       <w:pPr>
         <w:pStyle w:val="2"/>
       </w:pPr>
-      <w:proofErr w:type="spellStart"/>
       <w:r>
         <w:t>News</w:t>
       </w:r>
-      <w:proofErr w:type="spellEnd"/>
     </w:p>
     <w:p>
       <w:pPr>
@@ -1319,11 +1492,9 @@
           <w:lang w:val="en-US"/>
         </w:rPr>
       </w:pPr>
-      <w:proofErr w:type="spellStart"/>
       <w:r>
         <w:t>Network</w:t>
       </w:r>
-      <w:proofErr w:type="spellEnd"/>
     </w:p>
     <w:p>
       <w:pPr>
@@ -1332,11 +1503,9 @@
           <w:lang w:val="en-US"/>
         </w:rPr>
       </w:pPr>
-      <w:proofErr w:type="spellStart"/>
       <w:r>
         <w:t>Datacenters</w:t>
       </w:r>
-      <w:proofErr w:type="spellEnd"/>
     </w:p>
     <w:p>
       <w:pPr>
@@ -1345,43 +1514,9 @@
           <w:lang w:val="en-US"/>
         </w:rPr>
       </w:pPr>
-      <w:proofErr w:type="spellStart"/>
-      <w:r>
-        <w:t>For</w:t>
-      </w:r>
-      <w:proofErr w:type="spellEnd"/>
-      <w:r>
-        <w:t xml:space="preserve"> </w:t>
-      </w:r>
-      <w:proofErr w:type="spellStart"/>
-      <w:r>
-        <w:t>resellers</w:t>
-      </w:r>
-      <w:proofErr w:type="spellEnd"/>
-      <w:r>
-        <w:t xml:space="preserve"> </w:t>
-      </w:r>
-      <w:proofErr w:type="spellStart"/>
-      <w:r>
-        <w:t>and</w:t>
-      </w:r>
-      <w:proofErr w:type="spellEnd"/>
-      <w:r>
-        <w:t xml:space="preserve"> </w:t>
-      </w:r>
-      <w:proofErr w:type="spellStart"/>
-      <w:r>
-        <w:t>affiliate</w:t>
-      </w:r>
-      <w:proofErr w:type="spellEnd"/>
-      <w:r>
-        <w:t xml:space="preserve"> </w:t>
-      </w:r>
-      <w:proofErr w:type="spellStart"/>
-      <w:r>
-        <w:t>partners</w:t>
-      </w:r>
-      <w:proofErr w:type="spellEnd"/>
+      <w:r>
+        <w:t>For resellers and affiliate partners</w:t>
+      </w:r>
     </w:p>
     <w:p>
       <w:pPr>
@@ -1390,11 +1525,9 @@
           <w:lang w:val="en-US"/>
         </w:rPr>
       </w:pPr>
-      <w:proofErr w:type="spellStart"/>
       <w:r>
         <w:t>Support</w:t>
       </w:r>
-      <w:proofErr w:type="spellEnd"/>
     </w:p>
     <w:p>
       <w:pPr>
@@ -1403,19 +1536,9 @@
           <w:lang w:val="en-US"/>
         </w:rPr>
       </w:pPr>
-      <w:proofErr w:type="spellStart"/>
-      <w:r>
-        <w:t>Contact</w:t>
-      </w:r>
-      <w:proofErr w:type="spellEnd"/>
-      <w:r>
-        <w:t xml:space="preserve"> </w:t>
-      </w:r>
-      <w:proofErr w:type="spellStart"/>
-      <w:r>
-        <w:t>support</w:t>
-      </w:r>
-      <w:proofErr w:type="spellEnd"/>
+      <w:r>
+        <w:t>Contact support</w:t>
+      </w:r>
     </w:p>
     <w:p>
       <w:pPr>
@@ -1424,11 +1547,9 @@
           <w:lang w:val="en-US"/>
         </w:rPr>
       </w:pPr>
-      <w:proofErr w:type="spellStart"/>
       <w:r>
         <w:t>Contacts</w:t>
       </w:r>
-      <w:proofErr w:type="spellEnd"/>
     </w:p>
     <w:p>
       <w:pPr>
@@ -2628,6 +2749,29 @@
     <w:pPr>
       <w:spacing w:after="0" w:line="240" w:lineRule="auto"/>
     </w:pPr>
+  </w:style>
+  <w:style w:type="character" w:styleId="a9">
+    <w:name w:val="Hyperlink"/>
+    <w:basedOn w:val="a0"/>
+    <w:uiPriority w:val="99"/>
+    <w:unhideWhenUsed/>
+    <w:rsid w:val="00960218"/>
+    <w:rPr>
+      <w:color w:val="0000FF" w:themeColor="hyperlink"/>
+      <w:u w:val="single"/>
+    </w:rPr>
+  </w:style>
+  <w:style w:type="character" w:styleId="aa">
+    <w:name w:val="FollowedHyperlink"/>
+    <w:basedOn w:val="a0"/>
+    <w:uiPriority w:val="99"/>
+    <w:semiHidden/>
+    <w:unhideWhenUsed/>
+    <w:rsid w:val="00960218"/>
+    <w:rPr>
+      <w:color w:val="800080" w:themeColor="followedHyperlink"/>
+      <w:u w:val="single"/>
+    </w:rPr>
   </w:style>
 </w:styles>
 </file>

</xml_diff>